<commit_message>
Updated - 25 Jul 24
</commit_message>
<xml_diff>
--- a/02. Job Seeker's Toolkit/03. Interview Techniques/Guide to Cybersecurity Job Interview Preparation.docx
+++ b/02. Job Seeker's Toolkit/03. Interview Techniques/Guide to Cybersecurity Job Interview Preparation.docx
@@ -445,7 +445,15 @@
         <w:t xml:space="preserve">Mock Interviews: </w:t>
       </w:r>
       <w:r>
-        <w:t>Consider scheduling mock interviews with friends or mentors to practice your responses. Online platforms like Pramp or Interviewing.io offer simulated technical interviews with feedback.</w:t>
+        <w:t xml:space="preserve">Consider scheduling mock interviews with friends or mentors to practice your responses. Online platforms like </w:t>
+      </w:r>
+      <w:proofErr w:type="spellStart"/>
+      <w:r>
+        <w:t>Pramp</w:t>
+      </w:r>
+      <w:proofErr w:type="spellEnd"/>
+      <w:r>
+        <w:t xml:space="preserve"> or Interviewing.io offer simulated technical interviews with feedback.</w:t>
       </w:r>
     </w:p>
     <w:p>
@@ -467,7 +475,15 @@
         <w:t xml:space="preserve">Record Yourself: </w:t>
       </w:r>
       <w:r>
-        <w:t>If possible, record your practice sessions. This can help you observe your body language and listen to your answer delivery, allowing you to make adjustments before the actual interview.</w:t>
+        <w:t xml:space="preserve">If possible, record your practice sessions. This can help you observe your body language and listen to your answer delivery, allowing you to </w:t>
+      </w:r>
+      <w:proofErr w:type="gramStart"/>
+      <w:r>
+        <w:t>make adjustments</w:t>
+      </w:r>
+      <w:proofErr w:type="gramEnd"/>
+      <w:r>
+        <w:t xml:space="preserve"> before the actual interview.</w:t>
       </w:r>
     </w:p>
     <w:p>
@@ -713,11 +729,20 @@
           <w:bCs/>
         </w:rPr>
       </w:pPr>
-      <w:r>
-        <w:rPr>
-          <w:b/>
-          <w:bCs/>
-        </w:rPr>
+    </w:p>
+    <w:p>
+      <w:pPr>
+        <w:rPr>
+          <w:b/>
+          <w:bCs/>
+        </w:rPr>
+      </w:pPr>
+      <w:r>
+        <w:rPr>
+          <w:b/>
+          <w:bCs/>
+        </w:rPr>
+        <w:lastRenderedPageBreak/>
         <w:t>Day Before the Interview</w:t>
       </w:r>
     </w:p>
@@ -733,7 +758,6 @@
           <w:b/>
           <w:bCs/>
         </w:rPr>
-        <w:lastRenderedPageBreak/>
         <w:t>Interview Logistics</w:t>
       </w:r>
       <w:r>
@@ -806,7 +830,15 @@
         <w:t>Encryption Technologies</w:t>
       </w:r>
       <w:r>
-        <w:t>: Understand different types of encryption and be ready to discuss when each type is applicable. Cryptography resources like Crypto101 or the Coursera course on Cryptography can be helpful.</w:t>
+        <w:t xml:space="preserve">: Understand different types of </w:t>
+      </w:r>
+      <w:proofErr w:type="gramStart"/>
+      <w:r>
+        <w:t>encryption</w:t>
+      </w:r>
+      <w:proofErr w:type="gramEnd"/>
+      <w:r>
+        <w:t xml:space="preserve"> and be ready to discuss when each type is applicable. Cryptography resources like Crypto101 or the Coursera course on Cryptography can be helpful.</w:t>
       </w:r>
     </w:p>
     <w:p>
@@ -824,7 +856,15 @@
         <w:t>SIEM Tools</w:t>
       </w:r>
       <w:r>
-        <w:t>: Be able to discuss your experience with tools like Splunk or IBM QRadar. Vendor websites often provide tutorials and case studies.</w:t>
+        <w:t xml:space="preserve">: Be able to discuss your experience with tools like Splunk or IBM </w:t>
+      </w:r>
+      <w:proofErr w:type="spellStart"/>
+      <w:r>
+        <w:t>QRadar</w:t>
+      </w:r>
+      <w:proofErr w:type="spellEnd"/>
+      <w:r>
+        <w:t>. Vendor websites often provide tutorials and case studies.</w:t>
       </w:r>
     </w:p>
     <w:p>
@@ -900,7 +940,15 @@
         <w:t>Discuss Your Continuous Learning</w:t>
       </w:r>
       <w:r>
-        <w:t>: Talk about how you stay informed of industry trends through blogs, webinars, and courses. Websites like Cybrary or the SANS Institute offer continuous learning opportunities in cybersecurity.</w:t>
+        <w:t xml:space="preserve">: Talk about how you stay informed of industry trends through blogs, webinars, and courses. Websites like </w:t>
+      </w:r>
+      <w:proofErr w:type="spellStart"/>
+      <w:r>
+        <w:t>Cybrary</w:t>
+      </w:r>
+      <w:proofErr w:type="spellEnd"/>
+      <w:r>
+        <w:t xml:space="preserve"> or the SANS Institute offer continuous learning opportunities in cybersecurity.</w:t>
       </w:r>
     </w:p>
     <w:p>
@@ -992,11 +1040,6 @@
     </w:p>
     <w:p>
       <w:pPr>
-        <w:ind w:left="720"/>
-      </w:pPr>
-    </w:p>
-    <w:p>
-      <w:pPr>
         <w:rPr>
           <w:b/>
           <w:bCs/>
@@ -1026,7 +1069,15 @@
         <w:t>Practice Common Questions</w:t>
       </w:r>
       <w:r>
-        <w:t>: Websites like TechInterviewHandbook provide common cybersecurity interview questions and how to approach them.</w:t>
+        <w:t xml:space="preserve">: Websites like </w:t>
+      </w:r>
+      <w:proofErr w:type="spellStart"/>
+      <w:r>
+        <w:t>TechInterviewHandbook</w:t>
+      </w:r>
+      <w:proofErr w:type="spellEnd"/>
+      <w:r>
+        <w:t xml:space="preserve"> provide common cybersecurity interview questions and how to approach them.</w:t>
       </w:r>
     </w:p>
     <w:p>

</xml_diff>